<commit_message>
Requirements traceability graph generation is looking good. Weekly Report generation depends on GlobalData.MostRecentEachBill for WIC/LPS data.  That table is now generated if started at some sequence point later than importing into database.
</commit_message>
<xml_diff>
--- a/Documentation/Requirements/Scout2 Requirements.docx
+++ b/Documentation/Requirements/Scout2 Requirements.docx
@@ -26,7 +26,15 @@
           <w:sz w:val="24"/>
           <w:szCs w:val="24"/>
         </w:rPr>
-        <w:t>For the past decade or so, CCHR Sacramento has used software to evaluate bills that are before the California legislature.  There have been three versions of this software – Coyote, Circus and Scout.</w:t>
+        <w:t xml:space="preserve">For over a decade, </w:t>
+      </w:r>
+      <w:r>
+        <w:rPr>
+          <w:rFonts w:ascii="Times New Roman" w:hAnsi="Times New Roman" w:cs="Times New Roman"/>
+          <w:sz w:val="24"/>
+          <w:szCs w:val="24"/>
+        </w:rPr>
+        <w:t>CCHR Sacramento has used software to evaluate bills that are before the California legislature.  There have been three versions of this software – Coyote, Circus and Scout.</w:t>
       </w:r>
     </w:p>
     <w:p>
@@ -178,7 +186,15 @@
           <w:sz w:val="24"/>
           <w:szCs w:val="24"/>
         </w:rPr>
-        <w:t xml:space="preserve">This bill-evaluation facility </w:t>
+        <w:t>Scout2</w:t>
+      </w:r>
+      <w:r>
+        <w:rPr>
+          <w:rFonts w:ascii="Times New Roman" w:hAnsi="Times New Roman" w:cs="Times New Roman"/>
+          <w:sz w:val="24"/>
+          <w:szCs w:val="24"/>
+        </w:rPr>
+        <w:t xml:space="preserve"> </w:t>
       </w:r>
       <w:r>
         <w:rPr>
@@ -195,6 +211,14 @@
           <w:szCs w:val="24"/>
         </w:rPr>
         <w:t>being prepared for eventual hand-off.</w:t>
+      </w:r>
+      <w:r>
+        <w:rPr>
+          <w:rFonts w:ascii="Times New Roman" w:hAnsi="Times New Roman" w:cs="Times New Roman"/>
+          <w:sz w:val="24"/>
+          <w:szCs w:val="24"/>
+        </w:rPr>
+        <w:t xml:space="preserve">  As of this writing, hand-off is not imminent.</w:t>
       </w:r>
     </w:p>
     <w:p>
@@ -621,6 +645,7 @@
           <w:sz w:val="24"/>
           <w:szCs w:val="24"/>
         </w:rPr>
+        <w:lastRenderedPageBreak/>
         <w:t>Reports: On demand, generates weekly report from database and individual bill reports</w:t>
       </w:r>
     </w:p>
@@ -640,7 +665,6 @@
           <w:sz w:val="24"/>
           <w:szCs w:val="24"/>
         </w:rPr>
-        <w:lastRenderedPageBreak/>
         <w:t>Out of Scope</w:t>
       </w:r>
     </w:p>
@@ -774,7 +798,7 @@
           </w:tcPr>
           <w:p>
             <w:r>
-              <w:t>Last Edit: 26 Jan 2020</w:t>
+              <w:t>Last Edit: 29 Jan 2020</w:t>
             </w:r>
           </w:p>
         </w:tc>
@@ -797,7 +821,7 @@
           </w:tcPr>
           <w:p>
             <w:r>
-              <w:t>Name: Sequence</w:t>
+              <w:t>Name: Functional Requirements</w:t>
             </w:r>
           </w:p>
         </w:tc>
@@ -808,7 +832,7 @@
           </w:tcPr>
           <w:p>
             <w:r>
-              <w:t>Extends:</w:t>
+              <w:t xml:space="preserve">Extends: </w:t>
             </w:r>
           </w:p>
         </w:tc>
@@ -819,107 +843,7 @@
             <w:tcW w:w="9350" w:type="dxa"/>
             <w:gridSpan w:val="4"/>
           </w:tcPr>
-          <w:p>
-            <w:r>
-              <w:t>Scout implements a sequence of actions which are</w:t>
-            </w:r>
-          </w:p>
-          <w:p>
-            <w:pPr>
-              <w:pStyle w:val="ListParagraph"/>
-              <w:numPr>
-                <w:ilvl w:val="0"/>
-                <w:numId w:val="5"/>
-              </w:numPr>
-            </w:pPr>
-            <w:r>
-              <w:t>Download the appropriate data from the legislature site.</w:t>
-            </w:r>
-          </w:p>
-          <w:p>
-            <w:pPr>
-              <w:pStyle w:val="ListParagraph"/>
-              <w:numPr>
-                <w:ilvl w:val="0"/>
-                <w:numId w:val="5"/>
-              </w:numPr>
-            </w:pPr>
-            <w:r>
-              <w:t>Organize that data for processing</w:t>
-            </w:r>
-          </w:p>
-          <w:p>
-            <w:pPr>
-              <w:pStyle w:val="ListParagraph"/>
-              <w:numPr>
-                <w:ilvl w:val="0"/>
-                <w:numId w:val="5"/>
-              </w:numPr>
-            </w:pPr>
-            <w:r>
-              <w:t>Compute scores for each downloaded bill.</w:t>
-            </w:r>
-          </w:p>
-          <w:p>
-            <w:pPr>
-              <w:pStyle w:val="ListParagraph"/>
-              <w:numPr>
-                <w:ilvl w:val="0"/>
-                <w:numId w:val="5"/>
-              </w:numPr>
-            </w:pPr>
-            <w:r>
-              <w:t>Bring existing bill reports up to date, consistent with the downloaded data.</w:t>
-            </w:r>
-          </w:p>
-          <w:p>
-            <w:pPr>
-              <w:pStyle w:val="ListParagraph"/>
-              <w:numPr>
-                <w:ilvl w:val="0"/>
-                <w:numId w:val="5"/>
-              </w:numPr>
-            </w:pPr>
-            <w:r>
-              <w:t xml:space="preserve">Give the user an opportunity to update any bill reports </w:t>
-            </w:r>
-            <w:r>
-              <w:t xml:space="preserve">that </w:t>
-            </w:r>
-            <w:r>
-              <w:t xml:space="preserve">changed </w:t>
-            </w:r>
-            <w:r>
-              <w:t>when bills were updated.</w:t>
-            </w:r>
-          </w:p>
-          <w:p>
-            <w:pPr>
-              <w:pStyle w:val="ListParagraph"/>
-              <w:numPr>
-                <w:ilvl w:val="0"/>
-                <w:numId w:val="5"/>
-              </w:numPr>
-            </w:pPr>
-            <w:r>
-              <w:t xml:space="preserve">Give the </w:t>
-            </w:r>
-            <w:r>
-              <w:t>user an opportunity to create new bill reports</w:t>
-            </w:r>
-          </w:p>
-          <w:p>
-            <w:pPr>
-              <w:pStyle w:val="ListParagraph"/>
-              <w:numPr>
-                <w:ilvl w:val="0"/>
-                <w:numId w:val="5"/>
-              </w:numPr>
-            </w:pPr>
-            <w:r>
-              <w:t>Generate the weekly report.</w:t>
-            </w:r>
-          </w:p>
+          <w:p/>
         </w:tc>
       </w:tr>
     </w:tbl>
@@ -943,7 +867,13 @@
           </w:tcPr>
           <w:p>
             <w:r>
-              <w:t>ID: NF0002</w:t>
+              <w:t xml:space="preserve">ID: </w:t>
+            </w:r>
+            <w:r>
+              <w:t>SQ</w:t>
+            </w:r>
+            <w:r>
+              <w:t>0001</w:t>
             </w:r>
           </w:p>
         </w:tc>
@@ -954,7 +884,13 @@
           </w:tcPr>
           <w:p>
             <w:r>
-              <w:t>Last Edit: 26 Jan 2020</w:t>
+              <w:t>Last Edit: 2</w:t>
+            </w:r>
+            <w:r>
+              <w:t>9</w:t>
+            </w:r>
+            <w:r>
+              <w:t xml:space="preserve"> Jan 2020</w:t>
             </w:r>
           </w:p>
         </w:tc>
@@ -977,7 +913,7 @@
           </w:tcPr>
           <w:p>
             <w:r>
-              <w:t>Name: Download zip file</w:t>
+              <w:t>Name: Sequence</w:t>
             </w:r>
           </w:p>
         </w:tc>
@@ -988,7 +924,10 @@
           </w:tcPr>
           <w:p>
             <w:r>
-              <w:t>Extends: NF0001</w:t>
+              <w:t>Extends:</w:t>
+            </w:r>
+            <w:r>
+              <w:t xml:space="preserve"> F0001</w:t>
             </w:r>
           </w:p>
         </w:tc>
@@ -1001,13 +940,103 @@
           </w:tcPr>
           <w:p>
             <w:r>
-              <w:t xml:space="preserve">Scout downloads the latest zip file from the legislative site </w:t>
-            </w:r>
-            <w:r>
-              <w:t>http://leginfo.legislature.ca.gov/</w:t>
-            </w:r>
-            <w:r>
-              <w:t>.</w:t>
+              <w:t>Scout implements a sequence of actions which are</w:t>
+            </w:r>
+          </w:p>
+          <w:p>
+            <w:pPr>
+              <w:pStyle w:val="ListParagraph"/>
+              <w:numPr>
+                <w:ilvl w:val="0"/>
+                <w:numId w:val="5"/>
+              </w:numPr>
+            </w:pPr>
+            <w:r>
+              <w:t>Download the appropriate data from the legislature site.</w:t>
+            </w:r>
+          </w:p>
+          <w:p>
+            <w:pPr>
+              <w:pStyle w:val="ListParagraph"/>
+              <w:numPr>
+                <w:ilvl w:val="0"/>
+                <w:numId w:val="5"/>
+              </w:numPr>
+            </w:pPr>
+            <w:r>
+              <w:t>Organize that data for processing</w:t>
+            </w:r>
+          </w:p>
+          <w:p>
+            <w:pPr>
+              <w:pStyle w:val="ListParagraph"/>
+              <w:numPr>
+                <w:ilvl w:val="0"/>
+                <w:numId w:val="5"/>
+              </w:numPr>
+            </w:pPr>
+            <w:r>
+              <w:t>Compute scores for each downloaded bill.</w:t>
+            </w:r>
+          </w:p>
+          <w:p>
+            <w:pPr>
+              <w:pStyle w:val="ListParagraph"/>
+              <w:numPr>
+                <w:ilvl w:val="0"/>
+                <w:numId w:val="5"/>
+              </w:numPr>
+            </w:pPr>
+            <w:r>
+              <w:t>Bring existing bill reports up to date, consistent with the downloaded data.</w:t>
+            </w:r>
+          </w:p>
+          <w:p>
+            <w:pPr>
+              <w:pStyle w:val="ListParagraph"/>
+              <w:numPr>
+                <w:ilvl w:val="0"/>
+                <w:numId w:val="5"/>
+              </w:numPr>
+            </w:pPr>
+            <w:r>
+              <w:t xml:space="preserve">Give the user an opportunity to update any bill reports </w:t>
+            </w:r>
+            <w:r>
+              <w:t xml:space="preserve">that </w:t>
+            </w:r>
+            <w:r>
+              <w:t xml:space="preserve">changed </w:t>
+            </w:r>
+            <w:r>
+              <w:t>when bills were updated.</w:t>
+            </w:r>
+          </w:p>
+          <w:p>
+            <w:pPr>
+              <w:pStyle w:val="ListParagraph"/>
+              <w:numPr>
+                <w:ilvl w:val="0"/>
+                <w:numId w:val="5"/>
+              </w:numPr>
+            </w:pPr>
+            <w:r>
+              <w:t xml:space="preserve">Give the </w:t>
+            </w:r>
+            <w:r>
+              <w:t>user an opportunity to create new bill reports</w:t>
+            </w:r>
+          </w:p>
+          <w:p>
+            <w:pPr>
+              <w:pStyle w:val="ListParagraph"/>
+              <w:numPr>
+                <w:ilvl w:val="0"/>
+                <w:numId w:val="5"/>
+              </w:numPr>
+            </w:pPr>
+            <w:r>
+              <w:t>Generate the weekly report.</w:t>
             </w:r>
           </w:p>
         </w:tc>
@@ -1033,7 +1062,7 @@
           </w:tcPr>
           <w:p>
             <w:r>
-              <w:t>ID: NF0003</w:t>
+              <w:t>ID: SQ0002</w:t>
             </w:r>
           </w:p>
         </w:tc>
@@ -1044,7 +1073,7 @@
           </w:tcPr>
           <w:p>
             <w:r>
-              <w:t>Last Edit: 26 Jan 2020</w:t>
+              <w:t>Last Edit: 29 Jan 2020</w:t>
             </w:r>
           </w:p>
         </w:tc>
@@ -1067,7 +1096,7 @@
           </w:tcPr>
           <w:p>
             <w:r>
-              <w:t>Name: Organize for processing</w:t>
+              <w:t>Name: Download zip file</w:t>
             </w:r>
           </w:p>
         </w:tc>
@@ -1078,7 +1107,7 @@
           </w:tcPr>
           <w:p>
             <w:r>
-              <w:t>Extends: NF0001</w:t>
+              <w:t>Extends: SQ0001</w:t>
             </w:r>
           </w:p>
         </w:tc>
@@ -1091,7 +1120,13 @@
           </w:tcPr>
           <w:p>
             <w:r>
-              <w:t>Scout some of the table data files and the latest text files from the downloaded zip file.</w:t>
+              <w:t xml:space="preserve">Scout downloads the latest zip file from the legislative site </w:t>
+            </w:r>
+            <w:r>
+              <w:t>http://leginfo.legislature.ca.gov/</w:t>
+            </w:r>
+            <w:r>
+              <w:t>.</w:t>
             </w:r>
           </w:p>
         </w:tc>
@@ -1117,7 +1152,16 @@
           </w:tcPr>
           <w:p>
             <w:r>
-              <w:t>ID: NF0004</w:t>
+              <w:t xml:space="preserve">ID: </w:t>
+            </w:r>
+            <w:r>
+              <w:t>SQ</w:t>
+            </w:r>
+            <w:r>
+              <w:t>000</w:t>
+            </w:r>
+            <w:r>
+              <w:t>3</w:t>
             </w:r>
           </w:p>
         </w:tc>
@@ -1128,7 +1172,13 @@
           </w:tcPr>
           <w:p>
             <w:r>
-              <w:t>Last Edit: 26 Jan 2020</w:t>
+              <w:t>Last Edit: 2</w:t>
+            </w:r>
+            <w:r>
+              <w:t>9</w:t>
+            </w:r>
+            <w:r>
+              <w:t xml:space="preserve"> Jan 2020</w:t>
             </w:r>
           </w:p>
         </w:tc>
@@ -1151,7 +1201,7 @@
           </w:tcPr>
           <w:p>
             <w:r>
-              <w:t>Name: Scores</w:t>
+              <w:t>Name: Organize for processing</w:t>
             </w:r>
           </w:p>
         </w:tc>
@@ -1162,7 +1212,13 @@
           </w:tcPr>
           <w:p>
             <w:r>
-              <w:t>Extends: NF0001</w:t>
+              <w:t xml:space="preserve">Extends: </w:t>
+            </w:r>
+            <w:r>
+              <w:t>SQ</w:t>
+            </w:r>
+            <w:r>
+              <w:t>0001</w:t>
             </w:r>
           </w:p>
         </w:tc>
@@ -1175,7 +1231,15 @@
           </w:tcPr>
           <w:p>
             <w:r>
-              <w:t>Scout computes scores for each downloaded bill.</w:t>
+              <w:t>Scout</w:t>
+            </w:r>
+            <w:r>
+              <w:t xml:space="preserve"> extracts</w:t>
+            </w:r>
+            <w:bookmarkStart w:id="0" w:name="_GoBack"/>
+            <w:bookmarkEnd w:id="0"/>
+            <w:r>
+              <w:t xml:space="preserve"> some of the table data files and the latest text files from the downloaded zip file.</w:t>
             </w:r>
           </w:p>
         </w:tc>
@@ -1201,7 +1265,16 @@
           </w:tcPr>
           <w:p>
             <w:r>
-              <w:t>ID: NF0005</w:t>
+              <w:t xml:space="preserve">ID: </w:t>
+            </w:r>
+            <w:r>
+              <w:t>SQ</w:t>
+            </w:r>
+            <w:r>
+              <w:t>000</w:t>
+            </w:r>
+            <w:r>
+              <w:t>4</w:t>
             </w:r>
           </w:p>
         </w:tc>
@@ -1212,7 +1285,13 @@
           </w:tcPr>
           <w:p>
             <w:r>
-              <w:t>Last Edit: 26 Jan 2020</w:t>
+              <w:t>Last Edit: 2</w:t>
+            </w:r>
+            <w:r>
+              <w:t>9</w:t>
+            </w:r>
+            <w:r>
+              <w:t xml:space="preserve"> Jan 2020</w:t>
             </w:r>
           </w:p>
         </w:tc>
@@ -1235,10 +1314,7 @@
           </w:tcPr>
           <w:p>
             <w:r>
-              <w:t xml:space="preserve">Name: </w:t>
-            </w:r>
-            <w:r>
-              <w:t>Update Bill Reports</w:t>
+              <w:t>Name: Scores</w:t>
             </w:r>
           </w:p>
         </w:tc>
@@ -1249,7 +1325,10 @@
           </w:tcPr>
           <w:p>
             <w:r>
-              <w:t>Extends: NF0001</w:t>
+              <w:t xml:space="preserve">Extends: </w:t>
+            </w:r>
+            <w:r>
+              <w:t>SQ0003</w:t>
             </w:r>
           </w:p>
         </w:tc>
@@ -1262,13 +1341,7 @@
           </w:tcPr>
           <w:p>
             <w:r>
-              <w:t xml:space="preserve">Scout </w:t>
-            </w:r>
-            <w:r>
-              <w:t>brings existing bill reports up to date, consistent with the downloaded data</w:t>
-            </w:r>
-            <w:r>
-              <w:t>.</w:t>
+              <w:t>Scout computes scores for each downloaded bill.</w:t>
             </w:r>
           </w:p>
         </w:tc>
@@ -1294,7 +1367,16 @@
           </w:tcPr>
           <w:p>
             <w:r>
-              <w:t>ID: NF0006</w:t>
+              <w:t xml:space="preserve">ID: </w:t>
+            </w:r>
+            <w:r>
+              <w:t>SQ</w:t>
+            </w:r>
+            <w:r>
+              <w:t>000</w:t>
+            </w:r>
+            <w:r>
+              <w:t>5</w:t>
             </w:r>
           </w:p>
         </w:tc>
@@ -1305,7 +1387,13 @@
           </w:tcPr>
           <w:p>
             <w:r>
-              <w:t>Last Edit: 26 Jan 2020</w:t>
+              <w:t>Last Edit: 2</w:t>
+            </w:r>
+            <w:r>
+              <w:t>9</w:t>
+            </w:r>
+            <w:r>
+              <w:t xml:space="preserve"> Jan 2020</w:t>
             </w:r>
           </w:p>
         </w:tc>
@@ -1331,7 +1419,7 @@
               <w:t xml:space="preserve">Name: </w:t>
             </w:r>
             <w:r>
-              <w:t>User Update Reports</w:t>
+              <w:t>Update Bill Reports</w:t>
             </w:r>
           </w:p>
         </w:tc>
@@ -1342,7 +1430,13 @@
           </w:tcPr>
           <w:p>
             <w:r>
-              <w:t>Extends: NF0001</w:t>
+              <w:t xml:space="preserve">Extends: </w:t>
+            </w:r>
+            <w:r>
+              <w:t>SQ</w:t>
+            </w:r>
+            <w:r>
+              <w:t>0001</w:t>
             </w:r>
           </w:p>
         </w:tc>
@@ -1358,13 +1452,10 @@
               <w:t xml:space="preserve">Scout </w:t>
             </w:r>
             <w:r>
-              <w:t xml:space="preserve">gives </w:t>
-            </w:r>
-            <w:r>
-              <w:t xml:space="preserve">the user an opportunity to update any bill reports that changed </w:t>
-            </w:r>
-            <w:r>
-              <w:t>when bills were updated.</w:t>
+              <w:t>brings existing bill reports up to date, consistent with the downloaded data</w:t>
+            </w:r>
+            <w:r>
+              <w:t>.</w:t>
             </w:r>
           </w:p>
         </w:tc>
@@ -1390,7 +1481,16 @@
           </w:tcPr>
           <w:p>
             <w:r>
-              <w:t>ID: NF0007</w:t>
+              <w:t xml:space="preserve">ID: </w:t>
+            </w:r>
+            <w:r>
+              <w:t>SQ</w:t>
+            </w:r>
+            <w:r>
+              <w:t>000</w:t>
+            </w:r>
+            <w:r>
+              <w:t>6</w:t>
             </w:r>
           </w:p>
         </w:tc>
@@ -1401,7 +1501,13 @@
           </w:tcPr>
           <w:p>
             <w:r>
-              <w:t>Last Edit: 26 Jan 2020</w:t>
+              <w:t>Last Edit: 2</w:t>
+            </w:r>
+            <w:r>
+              <w:t>9</w:t>
+            </w:r>
+            <w:r>
+              <w:t xml:space="preserve"> Jan 2020</w:t>
             </w:r>
           </w:p>
         </w:tc>
@@ -1427,7 +1533,7 @@
               <w:t xml:space="preserve">Name: </w:t>
             </w:r>
             <w:r>
-              <w:t>User Create Reports</w:t>
+              <w:t>User Update Reports</w:t>
             </w:r>
           </w:p>
         </w:tc>
@@ -1438,7 +1544,13 @@
           </w:tcPr>
           <w:p>
             <w:r>
-              <w:t>Extends: NF0001</w:t>
+              <w:t xml:space="preserve">Extends: </w:t>
+            </w:r>
+            <w:r>
+              <w:t>SQ</w:t>
+            </w:r>
+            <w:r>
+              <w:t>0001</w:t>
             </w:r>
           </w:p>
         </w:tc>
@@ -1454,19 +1566,13 @@
               <w:t xml:space="preserve">Scout </w:t>
             </w:r>
             <w:r>
-              <w:t>g</w:t>
-            </w:r>
-            <w:r>
-              <w:t>ive</w:t>
-            </w:r>
-            <w:r>
-              <w:t>s</w:t>
-            </w:r>
-            <w:r>
-              <w:t xml:space="preserve"> the user an opportunity to create new bill reports</w:t>
-            </w:r>
-            <w:r>
-              <w:t>.</w:t>
+              <w:t xml:space="preserve">gives </w:t>
+            </w:r>
+            <w:r>
+              <w:t xml:space="preserve">the user an opportunity to update any bill reports that changed </w:t>
+            </w:r>
+            <w:r>
+              <w:t>when bills were updated.</w:t>
             </w:r>
           </w:p>
         </w:tc>
@@ -1492,7 +1598,16 @@
           </w:tcPr>
           <w:p>
             <w:r>
-              <w:t>ID: NF0008</w:t>
+              <w:t xml:space="preserve">ID: </w:t>
+            </w:r>
+            <w:r>
+              <w:t>SQ</w:t>
+            </w:r>
+            <w:r>
+              <w:t>000</w:t>
+            </w:r>
+            <w:r>
+              <w:t>7</w:t>
             </w:r>
           </w:p>
         </w:tc>
@@ -1503,7 +1618,13 @@
           </w:tcPr>
           <w:p>
             <w:r>
-              <w:t>Last Edit: 26 Jan 2020</w:t>
+              <w:t>Last Edit: 2</w:t>
+            </w:r>
+            <w:r>
+              <w:t>9</w:t>
+            </w:r>
+            <w:r>
+              <w:t xml:space="preserve"> Jan 2020</w:t>
             </w:r>
           </w:p>
         </w:tc>
@@ -1529,7 +1650,7 @@
               <w:t xml:space="preserve">Name: </w:t>
             </w:r>
             <w:r>
-              <w:t>Weekly Reports</w:t>
+              <w:t>User Create Reports</w:t>
             </w:r>
           </w:p>
         </w:tc>
@@ -1540,7 +1661,13 @@
           </w:tcPr>
           <w:p>
             <w:r>
-              <w:t>Extends: NF0001</w:t>
+              <w:t xml:space="preserve">Extends: </w:t>
+            </w:r>
+            <w:r>
+              <w:t>SQ</w:t>
+            </w:r>
+            <w:r>
+              <w:t>0001</w:t>
             </w:r>
           </w:p>
         </w:tc>
@@ -1560,13 +1687,13 @@
               <w:t>g</w:t>
             </w:r>
             <w:r>
-              <w:t>enerate</w:t>
+              <w:t>ive</w:t>
             </w:r>
             <w:r>
               <w:t>s</w:t>
             </w:r>
             <w:r>
-              <w:t xml:space="preserve"> the weekly report</w:t>
+              <w:t xml:space="preserve"> the user an opportunity to create new bill reports</w:t>
             </w:r>
             <w:r>
               <w:t>.</w:t>
@@ -1576,28 +1703,6 @@
       </w:tr>
     </w:tbl>
     <w:p/>
-    <w:p>
-      <w:r>
-        <w:br w:type="page"/>
-      </w:r>
-    </w:p>
-    <w:p>
-      <w:pPr>
-        <w:pStyle w:val="Title"/>
-      </w:pPr>
-      <w:r>
-        <w:lastRenderedPageBreak/>
-        <w:t>Non-Functional Requirements</w:t>
-      </w:r>
-    </w:p>
-    <w:p>
-      <w:pPr>
-        <w:rPr>
-          <w:sz w:val="24"/>
-          <w:szCs w:val="24"/>
-        </w:rPr>
-      </w:pPr>
-    </w:p>
     <w:tbl>
       <w:tblPr>
         <w:tblStyle w:val="TableGrid"/>
@@ -1617,7 +1722,16 @@
           </w:tcPr>
           <w:p>
             <w:r>
-              <w:t>ID: NF0001</w:t>
+              <w:t xml:space="preserve">ID: </w:t>
+            </w:r>
+            <w:r>
+              <w:t>SQ</w:t>
+            </w:r>
+            <w:r>
+              <w:t>000</w:t>
+            </w:r>
+            <w:r>
+              <w:t>9</w:t>
             </w:r>
           </w:p>
         </w:tc>
@@ -1628,7 +1742,13 @@
           </w:tcPr>
           <w:p>
             <w:r>
-              <w:t>Last Edit: 26 Jan 2020</w:t>
+              <w:t>Last Edit: 2</w:t>
+            </w:r>
+            <w:r>
+              <w:t>9</w:t>
+            </w:r>
+            <w:r>
+              <w:t xml:space="preserve"> Jan 2020</w:t>
             </w:r>
           </w:p>
         </w:tc>
@@ -1653,11 +1773,9 @@
             <w:r>
               <w:t xml:space="preserve">Name: </w:t>
             </w:r>
-            <w:proofErr w:type="spellStart"/>
-            <w:r>
-              <w:t>BillRows</w:t>
-            </w:r>
-            <w:proofErr w:type="spellEnd"/>
+            <w:r>
+              <w:t>Weekly Reports</w:t>
+            </w:r>
           </w:p>
         </w:tc>
         <w:tc>
@@ -1667,7 +1785,13 @@
           </w:tcPr>
           <w:p>
             <w:r>
-              <w:t>Extends:</w:t>
+              <w:t xml:space="preserve">Extends: </w:t>
+            </w:r>
+            <w:r>
+              <w:t>SQ</w:t>
+            </w:r>
+            <w:r>
+              <w:t>0001</w:t>
             </w:r>
           </w:p>
         </w:tc>
@@ -1680,20 +1804,28 @@
           </w:tcPr>
           <w:p>
             <w:r>
-              <w:t>Scout maintains a database table where each row describes a bill.</w:t>
+              <w:t xml:space="preserve">Scout </w:t>
+            </w:r>
+            <w:r>
+              <w:t>g</w:t>
+            </w:r>
+            <w:r>
+              <w:t>enerate</w:t>
+            </w:r>
+            <w:r>
+              <w:t>s</w:t>
+            </w:r>
+            <w:r>
+              <w:t xml:space="preserve"> the weekly report</w:t>
+            </w:r>
+            <w:r>
+              <w:t>.</w:t>
             </w:r>
           </w:p>
         </w:tc>
       </w:tr>
     </w:tbl>
-    <w:p>
-      <w:pPr>
-        <w:rPr>
-          <w:sz w:val="24"/>
-          <w:szCs w:val="24"/>
-        </w:rPr>
-      </w:pPr>
-    </w:p>
+    <w:p/>
     <w:tbl>
       <w:tblPr>
         <w:tblStyle w:val="TableGrid"/>
@@ -1713,7 +1845,7 @@
           </w:tcPr>
           <w:p>
             <w:r>
-              <w:t>ID: NF0002</w:t>
+              <w:t>ID: DZ0001</w:t>
             </w:r>
           </w:p>
         </w:tc>
@@ -1724,7 +1856,7 @@
           </w:tcPr>
           <w:p>
             <w:r>
-              <w:t>Last Edit: 26 Jan 2020</w:t>
+              <w:t>Last Edit: 30 Jan 2020</w:t>
             </w:r>
           </w:p>
         </w:tc>
@@ -1747,15 +1879,7 @@
           </w:tcPr>
           <w:p>
             <w:r>
-              <w:t xml:space="preserve">Name: </w:t>
-            </w:r>
-            <w:proofErr w:type="spellStart"/>
-            <w:r>
-              <w:t>BillRows</w:t>
-            </w:r>
-            <w:proofErr w:type="spellEnd"/>
-            <w:r>
-              <w:t xml:space="preserve"> Persistence</w:t>
+              <w:t>Name: Correct Zip File</w:t>
             </w:r>
           </w:p>
         </w:tc>
@@ -1766,7 +1890,7 @@
           </w:tcPr>
           <w:p>
             <w:r>
-              <w:t>Extends:</w:t>
+              <w:t>Extends: SQ0002</w:t>
             </w:r>
           </w:p>
         </w:tc>
@@ -1779,7 +1903,1076 @@
           </w:tcPr>
           <w:p>
             <w:r>
-              <w:t>The table described in NF0001 persists between Scout runs.</w:t>
+              <w:t>Select the zip file with the latest date.</w:t>
+            </w:r>
+          </w:p>
+        </w:tc>
+      </w:tr>
+    </w:tbl>
+    <w:p/>
+    <w:tbl>
+      <w:tblPr>
+        <w:tblStyle w:val="TableGrid"/>
+        <w:tblW w:w="0" w:type="auto"/>
+        <w:tblLook w:val="04A0" w:firstRow="1" w:lastRow="0" w:firstColumn="1" w:lastColumn="0" w:noHBand="0" w:noVBand="1"/>
+      </w:tblPr>
+      <w:tblGrid>
+        <w:gridCol w:w="3116"/>
+        <w:gridCol w:w="1559"/>
+        <w:gridCol w:w="1558"/>
+        <w:gridCol w:w="3117"/>
+      </w:tblGrid>
+      <w:tr>
+        <w:tc>
+          <w:tcPr>
+            <w:tcW w:w="3116" w:type="dxa"/>
+          </w:tcPr>
+          <w:p>
+            <w:r>
+              <w:t>ID: DZ0002</w:t>
+            </w:r>
+          </w:p>
+        </w:tc>
+        <w:tc>
+          <w:tcPr>
+            <w:tcW w:w="3117" w:type="dxa"/>
+            <w:gridSpan w:val="2"/>
+          </w:tcPr>
+          <w:p>
+            <w:r>
+              <w:t>Last Edit: 30 Jan 2020</w:t>
+            </w:r>
+          </w:p>
+        </w:tc>
+        <w:tc>
+          <w:tcPr>
+            <w:tcW w:w="3117" w:type="dxa"/>
+          </w:tcPr>
+          <w:p>
+            <w:r>
+              <w:t>Status: Proposed</w:t>
+            </w:r>
+          </w:p>
+        </w:tc>
+      </w:tr>
+      <w:tr>
+        <w:tc>
+          <w:tcPr>
+            <w:tcW w:w="4675" w:type="dxa"/>
+            <w:gridSpan w:val="2"/>
+          </w:tcPr>
+          <w:p>
+            <w:r>
+              <w:t>Name: Zip File Destination</w:t>
+            </w:r>
+          </w:p>
+        </w:tc>
+        <w:tc>
+          <w:tcPr>
+            <w:tcW w:w="4675" w:type="dxa"/>
+            <w:gridSpan w:val="2"/>
+          </w:tcPr>
+          <w:p>
+            <w:r>
+              <w:t>Extends: SQ0002</w:t>
+            </w:r>
+          </w:p>
+        </w:tc>
+      </w:tr>
+      <w:tr>
+        <w:tc>
+          <w:tcPr>
+            <w:tcW w:w="9350" w:type="dxa"/>
+            <w:gridSpan w:val="4"/>
+          </w:tcPr>
+          <w:p>
+            <w:r>
+              <w:t>Specified at design time.</w:t>
+            </w:r>
+          </w:p>
+        </w:tc>
+      </w:tr>
+    </w:tbl>
+    <w:p/>
+    <w:tbl>
+      <w:tblPr>
+        <w:tblStyle w:val="TableGrid"/>
+        <w:tblW w:w="0" w:type="auto"/>
+        <w:tblLook w:val="04A0" w:firstRow="1" w:lastRow="0" w:firstColumn="1" w:lastColumn="0" w:noHBand="0" w:noVBand="1"/>
+      </w:tblPr>
+      <w:tblGrid>
+        <w:gridCol w:w="3116"/>
+        <w:gridCol w:w="1559"/>
+        <w:gridCol w:w="1558"/>
+        <w:gridCol w:w="3117"/>
+      </w:tblGrid>
+      <w:tr>
+        <w:tc>
+          <w:tcPr>
+            <w:tcW w:w="3116" w:type="dxa"/>
+          </w:tcPr>
+          <w:p>
+            <w:r>
+              <w:t>ID: DZ0003</w:t>
+            </w:r>
+          </w:p>
+        </w:tc>
+        <w:tc>
+          <w:tcPr>
+            <w:tcW w:w="3117" w:type="dxa"/>
+            <w:gridSpan w:val="2"/>
+          </w:tcPr>
+          <w:p>
+            <w:r>
+              <w:t>Last Edit: 30 Jan 2020</w:t>
+            </w:r>
+          </w:p>
+        </w:tc>
+        <w:tc>
+          <w:tcPr>
+            <w:tcW w:w="3117" w:type="dxa"/>
+          </w:tcPr>
+          <w:p>
+            <w:r>
+              <w:t>Status: Proposed</w:t>
+            </w:r>
+          </w:p>
+        </w:tc>
+      </w:tr>
+      <w:tr>
+        <w:tc>
+          <w:tcPr>
+            <w:tcW w:w="4675" w:type="dxa"/>
+            <w:gridSpan w:val="2"/>
+          </w:tcPr>
+          <w:p>
+            <w:r>
+              <w:t xml:space="preserve">Name: </w:t>
+            </w:r>
+            <w:r>
+              <w:t xml:space="preserve">On </w:t>
+            </w:r>
+            <w:r>
+              <w:t>Start</w:t>
+            </w:r>
+            <w:r>
+              <w:t>ing</w:t>
+            </w:r>
+            <w:r>
+              <w:t xml:space="preserve"> Download</w:t>
+            </w:r>
+          </w:p>
+        </w:tc>
+        <w:tc>
+          <w:tcPr>
+            <w:tcW w:w="4675" w:type="dxa"/>
+            <w:gridSpan w:val="2"/>
+          </w:tcPr>
+          <w:p>
+            <w:r>
+              <w:t>Extends: SQ0002</w:t>
+            </w:r>
+          </w:p>
+        </w:tc>
+      </w:tr>
+      <w:tr>
+        <w:tc>
+          <w:tcPr>
+            <w:tcW w:w="9350" w:type="dxa"/>
+            <w:gridSpan w:val="4"/>
+          </w:tcPr>
+          <w:p>
+            <w:r>
+              <w:t>Show progress by indicating that the download has started.</w:t>
+            </w:r>
+          </w:p>
+        </w:tc>
+      </w:tr>
+    </w:tbl>
+    <w:p/>
+    <w:tbl>
+      <w:tblPr>
+        <w:tblStyle w:val="TableGrid"/>
+        <w:tblW w:w="0" w:type="auto"/>
+        <w:tblLook w:val="04A0" w:firstRow="1" w:lastRow="0" w:firstColumn="1" w:lastColumn="0" w:noHBand="0" w:noVBand="1"/>
+      </w:tblPr>
+      <w:tblGrid>
+        <w:gridCol w:w="3116"/>
+        <w:gridCol w:w="1559"/>
+        <w:gridCol w:w="1558"/>
+        <w:gridCol w:w="3117"/>
+      </w:tblGrid>
+      <w:tr>
+        <w:tc>
+          <w:tcPr>
+            <w:tcW w:w="3116" w:type="dxa"/>
+          </w:tcPr>
+          <w:p>
+            <w:r>
+              <w:t>ID: DZ0004</w:t>
+            </w:r>
+          </w:p>
+        </w:tc>
+        <w:tc>
+          <w:tcPr>
+            <w:tcW w:w="3117" w:type="dxa"/>
+            <w:gridSpan w:val="2"/>
+          </w:tcPr>
+          <w:p>
+            <w:r>
+              <w:t>Last Edit: 30 Jan 2020</w:t>
+            </w:r>
+          </w:p>
+        </w:tc>
+        <w:tc>
+          <w:tcPr>
+            <w:tcW w:w="3117" w:type="dxa"/>
+          </w:tcPr>
+          <w:p>
+            <w:r>
+              <w:t>Status: Proposed</w:t>
+            </w:r>
+          </w:p>
+        </w:tc>
+      </w:tr>
+      <w:tr>
+        <w:tc>
+          <w:tcPr>
+            <w:tcW w:w="4675" w:type="dxa"/>
+            <w:gridSpan w:val="2"/>
+          </w:tcPr>
+          <w:p>
+            <w:r>
+              <w:t xml:space="preserve">Name: </w:t>
+            </w:r>
+            <w:r>
+              <w:t xml:space="preserve">On </w:t>
+            </w:r>
+            <w:r>
+              <w:t>Complet</w:t>
+            </w:r>
+            <w:r>
+              <w:t>ing</w:t>
+            </w:r>
+            <w:r>
+              <w:t xml:space="preserve"> Download</w:t>
+            </w:r>
+          </w:p>
+        </w:tc>
+        <w:tc>
+          <w:tcPr>
+            <w:tcW w:w="4675" w:type="dxa"/>
+            <w:gridSpan w:val="2"/>
+          </w:tcPr>
+          <w:p>
+            <w:r>
+              <w:t>Extends: SQ0002</w:t>
+            </w:r>
+          </w:p>
+        </w:tc>
+      </w:tr>
+      <w:tr>
+        <w:tc>
+          <w:tcPr>
+            <w:tcW w:w="9350" w:type="dxa"/>
+            <w:gridSpan w:val="4"/>
+          </w:tcPr>
+          <w:p>
+            <w:r>
+              <w:t>Show progress by indicating that the download has comleted.</w:t>
+            </w:r>
+          </w:p>
+        </w:tc>
+      </w:tr>
+    </w:tbl>
+    <w:p/>
+    <w:tbl>
+      <w:tblPr>
+        <w:tblStyle w:val="TableGrid"/>
+        <w:tblW w:w="0" w:type="auto"/>
+        <w:tblLook w:val="04A0" w:firstRow="1" w:lastRow="0" w:firstColumn="1" w:lastColumn="0" w:noHBand="0" w:noVBand="1"/>
+      </w:tblPr>
+      <w:tblGrid>
+        <w:gridCol w:w="3116"/>
+        <w:gridCol w:w="1559"/>
+        <w:gridCol w:w="1558"/>
+        <w:gridCol w:w="3117"/>
+      </w:tblGrid>
+      <w:tr>
+        <w:tc>
+          <w:tcPr>
+            <w:tcW w:w="3116" w:type="dxa"/>
+          </w:tcPr>
+          <w:p>
+            <w:r>
+              <w:t>ID: OP0001</w:t>
+            </w:r>
+          </w:p>
+        </w:tc>
+        <w:tc>
+          <w:tcPr>
+            <w:tcW w:w="3117" w:type="dxa"/>
+            <w:gridSpan w:val="2"/>
+          </w:tcPr>
+          <w:p>
+            <w:r>
+              <w:t>Last Edit: 30 Jan 2020</w:t>
+            </w:r>
+          </w:p>
+        </w:tc>
+        <w:tc>
+          <w:tcPr>
+            <w:tcW w:w="3117" w:type="dxa"/>
+          </w:tcPr>
+          <w:p>
+            <w:r>
+              <w:t>Status: Proposed</w:t>
+            </w:r>
+          </w:p>
+        </w:tc>
+      </w:tr>
+      <w:tr>
+        <w:tc>
+          <w:tcPr>
+            <w:tcW w:w="4675" w:type="dxa"/>
+            <w:gridSpan w:val="2"/>
+          </w:tcPr>
+          <w:p>
+            <w:r>
+              <w:t xml:space="preserve">Name: </w:t>
+            </w:r>
+            <w:r>
+              <w:t>No Data Carry-Over</w:t>
+            </w:r>
+          </w:p>
+        </w:tc>
+        <w:tc>
+          <w:tcPr>
+            <w:tcW w:w="4675" w:type="dxa"/>
+            <w:gridSpan w:val="2"/>
+          </w:tcPr>
+          <w:p>
+            <w:r>
+              <w:t>Extends: SQ0003</w:t>
+            </w:r>
+          </w:p>
+        </w:tc>
+      </w:tr>
+      <w:tr>
+        <w:tc>
+          <w:tcPr>
+            <w:tcW w:w="9350" w:type="dxa"/>
+            <w:gridSpan w:val="4"/>
+          </w:tcPr>
+          <w:p>
+            <w:r>
+              <w:t>Expect each new Legislature data file to contain arbitrary changes in the data files</w:t>
+            </w:r>
+            <w:r>
+              <w:t>.</w:t>
+            </w:r>
+            <w:r>
+              <w:t xml:space="preserve">  (The files are accurate, but </w:t>
+            </w:r>
+            <w:r>
+              <w:t>the same revision of a bill may be in a different .lob file).</w:t>
+            </w:r>
+          </w:p>
+        </w:tc>
+      </w:tr>
+    </w:tbl>
+    <w:p/>
+    <w:tbl>
+      <w:tblPr>
+        <w:tblStyle w:val="TableGrid"/>
+        <w:tblW w:w="0" w:type="auto"/>
+        <w:tblLook w:val="04A0" w:firstRow="1" w:lastRow="0" w:firstColumn="1" w:lastColumn="0" w:noHBand="0" w:noVBand="1"/>
+      </w:tblPr>
+      <w:tblGrid>
+        <w:gridCol w:w="3116"/>
+        <w:gridCol w:w="1559"/>
+        <w:gridCol w:w="1558"/>
+        <w:gridCol w:w="3117"/>
+      </w:tblGrid>
+      <w:tr>
+        <w:tc>
+          <w:tcPr>
+            <w:tcW w:w="3116" w:type="dxa"/>
+          </w:tcPr>
+          <w:p>
+            <w:r>
+              <w:t>ID: OP000</w:t>
+            </w:r>
+            <w:r>
+              <w:t>2</w:t>
+            </w:r>
+          </w:p>
+        </w:tc>
+        <w:tc>
+          <w:tcPr>
+            <w:tcW w:w="3117" w:type="dxa"/>
+            <w:gridSpan w:val="2"/>
+          </w:tcPr>
+          <w:p>
+            <w:r>
+              <w:t>Last Edit: 30 Jan 2020</w:t>
+            </w:r>
+          </w:p>
+        </w:tc>
+        <w:tc>
+          <w:tcPr>
+            <w:tcW w:w="3117" w:type="dxa"/>
+          </w:tcPr>
+          <w:p>
+            <w:r>
+              <w:t>Status: Proposed</w:t>
+            </w:r>
+          </w:p>
+        </w:tc>
+      </w:tr>
+      <w:tr>
+        <w:tc>
+          <w:tcPr>
+            <w:tcW w:w="4675" w:type="dxa"/>
+            <w:gridSpan w:val="2"/>
+          </w:tcPr>
+          <w:p>
+            <w:r>
+              <w:t>Name: Replace Text Files</w:t>
+            </w:r>
+          </w:p>
+        </w:tc>
+        <w:tc>
+          <w:tcPr>
+            <w:tcW w:w="4675" w:type="dxa"/>
+            <w:gridSpan w:val="2"/>
+          </w:tcPr>
+          <w:p>
+            <w:r>
+              <w:t xml:space="preserve">Extends: </w:t>
+            </w:r>
+            <w:r>
+              <w:t>OP0001</w:t>
+            </w:r>
+          </w:p>
+        </w:tc>
+      </w:tr>
+      <w:tr>
+        <w:tc>
+          <w:tcPr>
+            <w:tcW w:w="9350" w:type="dxa"/>
+            <w:gridSpan w:val="4"/>
+          </w:tcPr>
+          <w:p>
+            <w:r>
+              <w:t>Replace all bill text files with fresh content from downloaded zip file.</w:t>
+            </w:r>
+          </w:p>
+        </w:tc>
+      </w:tr>
+    </w:tbl>
+    <w:p/>
+    <w:tbl>
+      <w:tblPr>
+        <w:tblStyle w:val="TableGrid"/>
+        <w:tblW w:w="0" w:type="auto"/>
+        <w:tblLook w:val="04A0" w:firstRow="1" w:lastRow="0" w:firstColumn="1" w:lastColumn="0" w:noHBand="0" w:noVBand="1"/>
+      </w:tblPr>
+      <w:tblGrid>
+        <w:gridCol w:w="3116"/>
+        <w:gridCol w:w="1559"/>
+        <w:gridCol w:w="1558"/>
+        <w:gridCol w:w="3117"/>
+      </w:tblGrid>
+      <w:tr>
+        <w:tc>
+          <w:tcPr>
+            <w:tcW w:w="3116" w:type="dxa"/>
+          </w:tcPr>
+          <w:p>
+            <w:r>
+              <w:t>ID: OP000</w:t>
+            </w:r>
+            <w:r>
+              <w:t>3</w:t>
+            </w:r>
+          </w:p>
+        </w:tc>
+        <w:tc>
+          <w:tcPr>
+            <w:tcW w:w="3117" w:type="dxa"/>
+            <w:gridSpan w:val="2"/>
+          </w:tcPr>
+          <w:p>
+            <w:r>
+              <w:t>Last Edit: 30 Jan 2020</w:t>
+            </w:r>
+          </w:p>
+        </w:tc>
+        <w:tc>
+          <w:tcPr>
+            <w:tcW w:w="3117" w:type="dxa"/>
+          </w:tcPr>
+          <w:p>
+            <w:r>
+              <w:t>Status: Proposed</w:t>
+            </w:r>
+          </w:p>
+        </w:tc>
+      </w:tr>
+      <w:tr>
+        <w:tc>
+          <w:tcPr>
+            <w:tcW w:w="4675" w:type="dxa"/>
+            <w:gridSpan w:val="2"/>
+          </w:tcPr>
+          <w:p>
+            <w:r>
+              <w:t>Name: Replace Table Files</w:t>
+            </w:r>
+          </w:p>
+        </w:tc>
+        <w:tc>
+          <w:tcPr>
+            <w:tcW w:w="4675" w:type="dxa"/>
+            <w:gridSpan w:val="2"/>
+          </w:tcPr>
+          <w:p>
+            <w:r>
+              <w:t xml:space="preserve">Extends: </w:t>
+            </w:r>
+            <w:r>
+              <w:t>OP0001</w:t>
+            </w:r>
+          </w:p>
+        </w:tc>
+      </w:tr>
+      <w:tr>
+        <w:tc>
+          <w:tcPr>
+            <w:tcW w:w="9350" w:type="dxa"/>
+            <w:gridSpan w:val="4"/>
+          </w:tcPr>
+          <w:p>
+            <w:r>
+              <w:t>Replace all bill table file with fresh content from downloaded zip file.</w:t>
+            </w:r>
+          </w:p>
+        </w:tc>
+      </w:tr>
+    </w:tbl>
+    <w:p/>
+    <w:p>
+      <w:r>
+        <w:br w:type="page"/>
+      </w:r>
+    </w:p>
+    <w:p>
+      <w:pPr>
+        <w:pStyle w:val="Title"/>
+      </w:pPr>
+      <w:r>
+        <w:lastRenderedPageBreak/>
+        <w:t>Non-Functional Requirements</w:t>
+      </w:r>
+    </w:p>
+    <w:p>
+      <w:pPr>
+        <w:rPr>
+          <w:sz w:val="24"/>
+          <w:szCs w:val="24"/>
+        </w:rPr>
+      </w:pPr>
+    </w:p>
+    <w:tbl>
+      <w:tblPr>
+        <w:tblStyle w:val="TableGrid"/>
+        <w:tblW w:w="0" w:type="auto"/>
+        <w:tblLook w:val="04A0" w:firstRow="1" w:lastRow="0" w:firstColumn="1" w:lastColumn="0" w:noHBand="0" w:noVBand="1"/>
+      </w:tblPr>
+      <w:tblGrid>
+        <w:gridCol w:w="3116"/>
+        <w:gridCol w:w="1559"/>
+        <w:gridCol w:w="1558"/>
+        <w:gridCol w:w="3117"/>
+      </w:tblGrid>
+      <w:tr>
+        <w:tc>
+          <w:tcPr>
+            <w:tcW w:w="3116" w:type="dxa"/>
+          </w:tcPr>
+          <w:p>
+            <w:r>
+              <w:t>ID: NF0001</w:t>
+            </w:r>
+          </w:p>
+        </w:tc>
+        <w:tc>
+          <w:tcPr>
+            <w:tcW w:w="3117" w:type="dxa"/>
+            <w:gridSpan w:val="2"/>
+          </w:tcPr>
+          <w:p>
+            <w:r>
+              <w:t>Last Edit: 2</w:t>
+            </w:r>
+            <w:r>
+              <w:t>9</w:t>
+            </w:r>
+            <w:r>
+              <w:t xml:space="preserve"> Jan 2020</w:t>
+            </w:r>
+          </w:p>
+        </w:tc>
+        <w:tc>
+          <w:tcPr>
+            <w:tcW w:w="3117" w:type="dxa"/>
+          </w:tcPr>
+          <w:p>
+            <w:r>
+              <w:t>Status: Proposed</w:t>
+            </w:r>
+          </w:p>
+        </w:tc>
+      </w:tr>
+      <w:tr>
+        <w:tc>
+          <w:tcPr>
+            <w:tcW w:w="4675" w:type="dxa"/>
+            <w:gridSpan w:val="2"/>
+          </w:tcPr>
+          <w:p>
+            <w:r>
+              <w:t xml:space="preserve">Name: </w:t>
+            </w:r>
+            <w:r>
+              <w:t>Non-Functional Requirements</w:t>
+            </w:r>
+          </w:p>
+        </w:tc>
+        <w:tc>
+          <w:tcPr>
+            <w:tcW w:w="4675" w:type="dxa"/>
+            <w:gridSpan w:val="2"/>
+          </w:tcPr>
+          <w:p>
+            <w:r>
+              <w:t>Extends:</w:t>
+            </w:r>
+          </w:p>
+        </w:tc>
+      </w:tr>
+      <w:tr>
+        <w:tc>
+          <w:tcPr>
+            <w:tcW w:w="9350" w:type="dxa"/>
+            <w:gridSpan w:val="4"/>
+          </w:tcPr>
+          <w:p/>
+        </w:tc>
+      </w:tr>
+    </w:tbl>
+    <w:p>
+      <w:pPr>
+        <w:rPr>
+          <w:sz w:val="24"/>
+          <w:szCs w:val="24"/>
+        </w:rPr>
+      </w:pPr>
+    </w:p>
+    <w:tbl>
+      <w:tblPr>
+        <w:tblStyle w:val="TableGrid"/>
+        <w:tblW w:w="0" w:type="auto"/>
+        <w:tblLook w:val="04A0" w:firstRow="1" w:lastRow="0" w:firstColumn="1" w:lastColumn="0" w:noHBand="0" w:noVBand="1"/>
+      </w:tblPr>
+      <w:tblGrid>
+        <w:gridCol w:w="3116"/>
+        <w:gridCol w:w="1559"/>
+        <w:gridCol w:w="1558"/>
+        <w:gridCol w:w="3117"/>
+      </w:tblGrid>
+      <w:tr>
+        <w:tc>
+          <w:tcPr>
+            <w:tcW w:w="3116" w:type="dxa"/>
+          </w:tcPr>
+          <w:p>
+            <w:r>
+              <w:t>ID: NF0002</w:t>
+            </w:r>
+          </w:p>
+        </w:tc>
+        <w:tc>
+          <w:tcPr>
+            <w:tcW w:w="3117" w:type="dxa"/>
+            <w:gridSpan w:val="2"/>
+          </w:tcPr>
+          <w:p>
+            <w:r>
+              <w:t>Last Edit: 29 Jan 2020</w:t>
+            </w:r>
+          </w:p>
+        </w:tc>
+        <w:tc>
+          <w:tcPr>
+            <w:tcW w:w="3117" w:type="dxa"/>
+          </w:tcPr>
+          <w:p>
+            <w:r>
+              <w:t>Status: Proposed</w:t>
+            </w:r>
+          </w:p>
+        </w:tc>
+      </w:tr>
+      <w:tr>
+        <w:tc>
+          <w:tcPr>
+            <w:tcW w:w="4675" w:type="dxa"/>
+            <w:gridSpan w:val="2"/>
+          </w:tcPr>
+          <w:p>
+            <w:r>
+              <w:t>Name: BillRows</w:t>
+            </w:r>
+          </w:p>
+        </w:tc>
+        <w:tc>
+          <w:tcPr>
+            <w:tcW w:w="4675" w:type="dxa"/>
+            <w:gridSpan w:val="2"/>
+          </w:tcPr>
+          <w:p>
+            <w:r>
+              <w:t>Extends: NF0001</w:t>
+            </w:r>
+          </w:p>
+        </w:tc>
+      </w:tr>
+      <w:tr>
+        <w:tc>
+          <w:tcPr>
+            <w:tcW w:w="9350" w:type="dxa"/>
+            <w:gridSpan w:val="4"/>
+          </w:tcPr>
+          <w:p>
+            <w:r>
+              <w:t>Scout maintains a database table where each row describes a bill.</w:t>
+            </w:r>
+          </w:p>
+        </w:tc>
+      </w:tr>
+    </w:tbl>
+    <w:p>
+      <w:pPr>
+        <w:rPr>
+          <w:sz w:val="24"/>
+          <w:szCs w:val="24"/>
+        </w:rPr>
+      </w:pPr>
+    </w:p>
+    <w:tbl>
+      <w:tblPr>
+        <w:tblStyle w:val="TableGrid"/>
+        <w:tblW w:w="0" w:type="auto"/>
+        <w:tblLook w:val="04A0" w:firstRow="1" w:lastRow="0" w:firstColumn="1" w:lastColumn="0" w:noHBand="0" w:noVBand="1"/>
+      </w:tblPr>
+      <w:tblGrid>
+        <w:gridCol w:w="3116"/>
+        <w:gridCol w:w="1559"/>
+        <w:gridCol w:w="1558"/>
+        <w:gridCol w:w="3117"/>
+      </w:tblGrid>
+      <w:tr>
+        <w:tc>
+          <w:tcPr>
+            <w:tcW w:w="3116" w:type="dxa"/>
+          </w:tcPr>
+          <w:p>
+            <w:r>
+              <w:t>ID: NF000</w:t>
+            </w:r>
+            <w:r>
+              <w:t>3</w:t>
+            </w:r>
+          </w:p>
+        </w:tc>
+        <w:tc>
+          <w:tcPr>
+            <w:tcW w:w="3117" w:type="dxa"/>
+            <w:gridSpan w:val="2"/>
+          </w:tcPr>
+          <w:p>
+            <w:r>
+              <w:t>Last Edit: 2</w:t>
+            </w:r>
+            <w:r>
+              <w:t>9</w:t>
+            </w:r>
+            <w:r>
+              <w:t xml:space="preserve"> Jan 2020</w:t>
+            </w:r>
+          </w:p>
+        </w:tc>
+        <w:tc>
+          <w:tcPr>
+            <w:tcW w:w="3117" w:type="dxa"/>
+          </w:tcPr>
+          <w:p>
+            <w:r>
+              <w:t>Status: Proposed</w:t>
+            </w:r>
+          </w:p>
+        </w:tc>
+      </w:tr>
+      <w:tr>
+        <w:tc>
+          <w:tcPr>
+            <w:tcW w:w="4675" w:type="dxa"/>
+            <w:gridSpan w:val="2"/>
+          </w:tcPr>
+          <w:p>
+            <w:r>
+              <w:t>Name: BillRows Persistence</w:t>
+            </w:r>
+          </w:p>
+        </w:tc>
+        <w:tc>
+          <w:tcPr>
+            <w:tcW w:w="4675" w:type="dxa"/>
+            <w:gridSpan w:val="2"/>
+          </w:tcPr>
+          <w:p>
+            <w:r>
+              <w:t>Extends:</w:t>
+            </w:r>
+            <w:r>
+              <w:t xml:space="preserve"> NF0001</w:t>
+            </w:r>
+          </w:p>
+        </w:tc>
+      </w:tr>
+      <w:tr>
+        <w:tc>
+          <w:tcPr>
+            <w:tcW w:w="9350" w:type="dxa"/>
+            <w:gridSpan w:val="4"/>
+          </w:tcPr>
+          <w:p>
+            <w:r>
+              <w:t xml:space="preserve">The table described in </w:t>
+            </w:r>
+            <w:r>
+              <w:t>“BillRows”</w:t>
+            </w:r>
+            <w:r>
+              <w:t xml:space="preserve"> persists between Scout runs.</w:t>
+            </w:r>
+          </w:p>
+        </w:tc>
+      </w:tr>
+    </w:tbl>
+    <w:p>
+      <w:pPr>
+        <w:rPr>
+          <w:sz w:val="24"/>
+          <w:szCs w:val="24"/>
+        </w:rPr>
+      </w:pPr>
+    </w:p>
+    <w:tbl>
+      <w:tblPr>
+        <w:tblStyle w:val="TableGrid"/>
+        <w:tblW w:w="0" w:type="auto"/>
+        <w:tblLook w:val="04A0" w:firstRow="1" w:lastRow="0" w:firstColumn="1" w:lastColumn="0" w:noHBand="0" w:noVBand="1"/>
+      </w:tblPr>
+      <w:tblGrid>
+        <w:gridCol w:w="3116"/>
+        <w:gridCol w:w="1559"/>
+        <w:gridCol w:w="1558"/>
+        <w:gridCol w:w="3117"/>
+      </w:tblGrid>
+      <w:tr>
+        <w:tc>
+          <w:tcPr>
+            <w:tcW w:w="3116" w:type="dxa"/>
+          </w:tcPr>
+          <w:p>
+            <w:r>
+              <w:t xml:space="preserve">ID: </w:t>
+            </w:r>
+            <w:r>
+              <w:t>BR0001</w:t>
+            </w:r>
+          </w:p>
+        </w:tc>
+        <w:tc>
+          <w:tcPr>
+            <w:tcW w:w="3117" w:type="dxa"/>
+            <w:gridSpan w:val="2"/>
+          </w:tcPr>
+          <w:p>
+            <w:r>
+              <w:t xml:space="preserve">Last Edit: </w:t>
+            </w:r>
+            <w:r>
+              <w:t>30</w:t>
+            </w:r>
+            <w:r>
+              <w:t xml:space="preserve"> Jan 2020</w:t>
+            </w:r>
+          </w:p>
+        </w:tc>
+        <w:tc>
+          <w:tcPr>
+            <w:tcW w:w="3117" w:type="dxa"/>
+          </w:tcPr>
+          <w:p>
+            <w:r>
+              <w:t>Status: Proposed</w:t>
+            </w:r>
+          </w:p>
+        </w:tc>
+      </w:tr>
+      <w:tr>
+        <w:tc>
+          <w:tcPr>
+            <w:tcW w:w="4675" w:type="dxa"/>
+            <w:gridSpan w:val="2"/>
+          </w:tcPr>
+          <w:p>
+            <w:r>
+              <w:t xml:space="preserve">Name: </w:t>
+            </w:r>
+            <w:r>
+              <w:t xml:space="preserve">From </w:t>
+            </w:r>
+            <w:r>
+              <w:t>BILL_TBL.dat</w:t>
+            </w:r>
+          </w:p>
+        </w:tc>
+        <w:tc>
+          <w:tcPr>
+            <w:tcW w:w="4675" w:type="dxa"/>
+            <w:gridSpan w:val="2"/>
+          </w:tcPr>
+          <w:p>
+            <w:r>
+              <w:t>Extends: NF000</w:t>
+            </w:r>
+            <w:r>
+              <w:t>2</w:t>
+            </w:r>
+          </w:p>
+        </w:tc>
+      </w:tr>
+      <w:tr>
+        <w:tc>
+          <w:tcPr>
+            <w:tcW w:w="9350" w:type="dxa"/>
+            <w:gridSpan w:val="4"/>
+          </w:tcPr>
+          <w:p>
+            <w:r>
+              <w:t>Bill_Tbl.dat (from zip file) contains several items (e.g., Measure, Version, Location, etc.) that are useful in generating or updating an individual bill report.</w:t>
+            </w:r>
+          </w:p>
+        </w:tc>
+      </w:tr>
+    </w:tbl>
+    <w:p>
+      <w:pPr>
+        <w:rPr>
+          <w:sz w:val="24"/>
+          <w:szCs w:val="24"/>
+        </w:rPr>
+      </w:pPr>
+    </w:p>
+    <w:tbl>
+      <w:tblPr>
+        <w:tblStyle w:val="TableGrid"/>
+        <w:tblW w:w="0" w:type="auto"/>
+        <w:tblLook w:val="04A0" w:firstRow="1" w:lastRow="0" w:firstColumn="1" w:lastColumn="0" w:noHBand="0" w:noVBand="1"/>
+      </w:tblPr>
+      <w:tblGrid>
+        <w:gridCol w:w="3116"/>
+        <w:gridCol w:w="1559"/>
+        <w:gridCol w:w="1558"/>
+        <w:gridCol w:w="3117"/>
+      </w:tblGrid>
+      <w:tr>
+        <w:tc>
+          <w:tcPr>
+            <w:tcW w:w="3116" w:type="dxa"/>
+          </w:tcPr>
+          <w:p>
+            <w:r>
+              <w:t>ID: BR000</w:t>
+            </w:r>
+            <w:r>
+              <w:t>2</w:t>
+            </w:r>
+          </w:p>
+        </w:tc>
+        <w:tc>
+          <w:tcPr>
+            <w:tcW w:w="3117" w:type="dxa"/>
+            <w:gridSpan w:val="2"/>
+          </w:tcPr>
+          <w:p>
+            <w:r>
+              <w:t>Last Edit: 30 Jan 2020</w:t>
+            </w:r>
+          </w:p>
+        </w:tc>
+        <w:tc>
+          <w:tcPr>
+            <w:tcW w:w="3117" w:type="dxa"/>
+          </w:tcPr>
+          <w:p>
+            <w:r>
+              <w:t>Status: Proposed</w:t>
+            </w:r>
+          </w:p>
+        </w:tc>
+      </w:tr>
+      <w:tr>
+        <w:tc>
+          <w:tcPr>
+            <w:tcW w:w="4675" w:type="dxa"/>
+            <w:gridSpan w:val="2"/>
+          </w:tcPr>
+          <w:p>
+            <w:r>
+              <w:t xml:space="preserve">Name: </w:t>
+            </w:r>
+            <w:r>
+              <w:t>Position Taken</w:t>
+            </w:r>
+          </w:p>
+        </w:tc>
+        <w:tc>
+          <w:tcPr>
+            <w:tcW w:w="4675" w:type="dxa"/>
+            <w:gridSpan w:val="2"/>
+          </w:tcPr>
+          <w:p>
+            <w:r>
+              <w:t>Extends: NF0002</w:t>
+            </w:r>
+          </w:p>
+        </w:tc>
+      </w:tr>
+      <w:tr>
+        <w:tc>
+          <w:tcPr>
+            <w:tcW w:w="9350" w:type="dxa"/>
+            <w:gridSpan w:val="4"/>
+          </w:tcPr>
+          <w:p>
+            <w:r>
+              <w:t>When updating a bill, the position being taken on the bill is available from the extant bill report.</w:t>
             </w:r>
           </w:p>
         </w:tc>
@@ -2007,8 +3200,6 @@
         <w:spacing w:after="0" w:line="240" w:lineRule="auto"/>
         <w:ind w:left="720"/>
       </w:pPr>
-      <w:bookmarkStart w:id="0" w:name="_GoBack"/>
-      <w:bookmarkEnd w:id="0"/>
     </w:p>
     <w:sectPr>
       <w:headerReference w:type="default" r:id="rId8"/>

</xml_diff>

<commit_message>
All DateUtils.cs methods are unit tested. Removed Ensure4DigitNumber test that is now invalid due to code changes.
</commit_message>
<xml_diff>
--- a/Documentation/Requirements/Scout2 Requirements.docx
+++ b/Documentation/Requirements/Scout2 Requirements.docx
@@ -1236,8 +1236,6 @@
             <w:r>
               <w:t xml:space="preserve"> extracts</w:t>
             </w:r>
-            <w:bookmarkStart w:id="0" w:name="_GoBack"/>
-            <w:bookmarkEnd w:id="0"/>
             <w:r>
               <w:t xml:space="preserve"> some of the table data files and the latest text files from the downloaded zip file.</w:t>
             </w:r>
@@ -2179,7 +2177,13 @@
           </w:tcPr>
           <w:p>
             <w:r>
-              <w:t>Show progress by indicating that the download has comleted.</w:t>
+              <w:t>Show progress by indicating that the download has com</w:t>
+            </w:r>
+            <w:r>
+              <w:t>p</w:t>
+            </w:r>
+            <w:r>
+              <w:t>leted.</w:t>
             </w:r>
           </w:p>
         </w:tc>
@@ -2633,7 +2637,13 @@
           </w:tcPr>
           <w:p>
             <w:r>
-              <w:t>Name: BillRows</w:t>
+              <w:t>Name: Bill</w:t>
+            </w:r>
+            <w:r>
+              <w:t xml:space="preserve"> </w:t>
+            </w:r>
+            <w:r>
+              <w:t>Rows</w:t>
             </w:r>
           </w:p>
         </w:tc>
@@ -2733,7 +2743,15 @@
           </w:tcPr>
           <w:p>
             <w:r>
-              <w:t>Name: BillRows Persistence</w:t>
+              <w:t>Name: Bill</w:t>
+            </w:r>
+            <w:r>
+              <w:t xml:space="preserve"> </w:t>
+            </w:r>
+            <w:bookmarkStart w:id="0" w:name="_GoBack"/>
+            <w:bookmarkEnd w:id="0"/>
+            <w:r>
+              <w:t>Rows Persistence</w:t>
             </w:r>
           </w:p>
         </w:tc>
@@ -2763,7 +2781,15 @@
               <w:t xml:space="preserve">The table described in </w:t>
             </w:r>
             <w:r>
-              <w:t>“BillRows”</w:t>
+              <w:t>“</w:t>
+            </w:r>
+            <w:proofErr w:type="spellStart"/>
+            <w:r>
+              <w:t>BillRows</w:t>
+            </w:r>
+            <w:proofErr w:type="spellEnd"/>
+            <w:r>
+              <w:t>”</w:t>
             </w:r>
             <w:r>
               <w:t xml:space="preserve"> persists between Scout runs.</w:t>
@@ -2799,10 +2825,7 @@
           </w:tcPr>
           <w:p>
             <w:r>
-              <w:t xml:space="preserve">ID: </w:t>
-            </w:r>
-            <w:r>
-              <w:t>BR0001</w:t>
+              <w:t>ID: BR0001</w:t>
             </w:r>
           </w:p>
         </w:tc>
@@ -2813,13 +2836,7 @@
           </w:tcPr>
           <w:p>
             <w:r>
-              <w:t xml:space="preserve">Last Edit: </w:t>
-            </w:r>
-            <w:r>
-              <w:t>30</w:t>
-            </w:r>
-            <w:r>
-              <w:t xml:space="preserve"> Jan 2020</w:t>
+              <w:t>Last Edit: 30 Jan 2020</w:t>
             </w:r>
           </w:p>
         </w:tc>
@@ -2842,10 +2859,7 @@
           </w:tcPr>
           <w:p>
             <w:r>
-              <w:t xml:space="preserve">Name: </w:t>
-            </w:r>
-            <w:r>
-              <w:t xml:space="preserve">From </w:t>
+              <w:t xml:space="preserve">Name: From </w:t>
             </w:r>
             <w:r>
               <w:t>BILL_TBL.dat</w:t>
@@ -2859,10 +2873,7 @@
           </w:tcPr>
           <w:p>
             <w:r>
-              <w:t>Extends: NF000</w:t>
-            </w:r>
-            <w:r>
-              <w:t>2</w:t>
+              <w:t>Extends: NF0002</w:t>
             </w:r>
           </w:p>
         </w:tc>
@@ -2908,10 +2919,7 @@
           </w:tcPr>
           <w:p>
             <w:r>
-              <w:t>ID: BR000</w:t>
-            </w:r>
-            <w:r>
-              <w:t>2</w:t>
+              <w:t>ID: BR0002</w:t>
             </w:r>
           </w:p>
         </w:tc>
@@ -2945,10 +2953,7 @@
           </w:tcPr>
           <w:p>
             <w:r>
-              <w:t xml:space="preserve">Name: </w:t>
-            </w:r>
-            <w:r>
-              <w:t>Position Taken</w:t>
+              <w:t>Name: Position Taken</w:t>
             </w:r>
           </w:p>
         </w:tc>

</xml_diff>